<commit_message>
Home page recommends top 5 products
</commit_message>
<xml_diff>
--- a/developProjectFeatureMarking.docx
+++ b/developProjectFeatureMarking.docx
@@ -2344,10 +2344,11 @@
             <w:r>
               <w:rPr>
                 <w:rFonts w:ascii="Calibri" w:hAnsi="Calibri"/>
-                <w:color w:val="000000"/>
-                <w:sz w:val="22"/>
-                <w:szCs w:val="22"/>
-              </w:rPr>
+                <w:color w:val="538135" w:themeColor="accent6" w:themeShade="bf"/>
+                <w:sz w:val="22"/>
+                <w:szCs w:val="22"/>
+              </w:rPr>
+              <w:t>Done</w:t>
             </w:r>
           </w:p>
         </w:tc>
@@ -3602,10 +3603,11 @@
             <w:r>
               <w:rPr>
                 <w:rFonts w:ascii="Calibri" w:hAnsi="Calibri"/>
-                <w:color w:val="000000"/>
-                <w:sz w:val="22"/>
-                <w:szCs w:val="22"/>
-              </w:rPr>
+                <w:color w:val="538135" w:themeColor="accent6" w:themeShade="bf"/>
+                <w:sz w:val="22"/>
+                <w:szCs w:val="22"/>
+              </w:rPr>
+              <w:t>Done</w:t>
             </w:r>
           </w:p>
         </w:tc>

</xml_diff>

<commit_message>
update to word doc
</commit_message>
<xml_diff>
--- a/developProjectFeatureMarking.docx
+++ b/developProjectFeatureMarking.docx
@@ -3179,7 +3179,27 @@
                 <w:sz w:val="22"/>
                 <w:szCs w:val="22"/>
               </w:rPr>
-              <w:t>Improved formatting/UI (e.g. in header bar)</w:t>
+              <w:t>Improved formatting/UI (</w:t>
+            </w:r>
+            <w:proofErr w:type="gramStart"/>
+            <w:r>
+              <w:rPr>
+                <w:rFonts w:ascii="Calibri" w:hAnsi="Calibri"/>
+                <w:color w:val="000000"/>
+                <w:sz w:val="22"/>
+                <w:szCs w:val="22"/>
+              </w:rPr>
+              <w:t>e.g.</w:t>
+            </w:r>
+            <w:proofErr w:type="gramEnd"/>
+            <w:r>
+              <w:rPr>
+                <w:rFonts w:ascii="Calibri" w:hAnsi="Calibri"/>
+                <w:color w:val="000000"/>
+                <w:sz w:val="22"/>
+                <w:szCs w:val="22"/>
+              </w:rPr>
+              <w:t xml:space="preserve"> in header bar)</w:t>
             </w:r>
           </w:p>
         </w:tc>
@@ -9621,7 +9641,29 @@
                 <w:sz w:val="22"/>
                 <w:szCs w:val="22"/>
               </w:rPr>
-              <w:t>Total: (out of 50 with maximum of 10 bonus marks. i.e. 60 points out of 50 is max.)</w:t>
+              <w:t xml:space="preserve">Total: (out of 50 with maximum of 10 bonus marks. </w:t>
+            </w:r>
+            <w:proofErr w:type="gramStart"/>
+            <w:r>
+              <w:rPr>
+                <w:rFonts w:ascii="Calibri" w:hAnsi="Calibri"/>
+                <w:b/>
+                <w:color w:val="000000"/>
+                <w:sz w:val="22"/>
+                <w:szCs w:val="22"/>
+              </w:rPr>
+              <w:t>i.e.</w:t>
+            </w:r>
+            <w:proofErr w:type="gramEnd"/>
+            <w:r>
+              <w:rPr>
+                <w:rFonts w:ascii="Calibri" w:hAnsi="Calibri"/>
+                <w:b/>
+                <w:color w:val="000000"/>
+                <w:sz w:val="22"/>
+                <w:szCs w:val="22"/>
+              </w:rPr>
+              <w:t xml:space="preserve"> 60 points out of 50 is max.)</w:t>
             </w:r>
           </w:p>
         </w:tc>

</xml_diff>